<commit_message>
Added answers to the questions for the process
</commit_message>
<xml_diff>
--- a/data_chat_transcripts/Input from Now Finance.docx
+++ b/data_chat_transcripts/Input from Now Finance.docx
@@ -14,8 +14,6 @@
           <w:lang w:val="en-US" w:eastAsia="nl-NL"/>
         </w:rPr>
       </w:pPr>
-      <w:bookmarkStart w:id="0" w:name="_GoBack"/>
-      <w:bookmarkEnd w:id="0"/>
       <w:r>
         <w:rPr>
           <w:rFonts w:ascii="Calibri" w:eastAsia="Times New Roman" w:hAnsi="Calibri" w:cs="Calibri"/>
@@ -395,9 +393,8 @@
         <w:spacing w:after="0" w:line="240" w:lineRule="auto"/>
         <w:rPr>
           <w:rFonts w:ascii="Calibri" w:eastAsia="Times New Roman" w:hAnsi="Calibri" w:cs="Calibri"/>
-          <w:color w:val="000000"/>
-          <w:sz w:val="24"/>
-          <w:szCs w:val="24"/>
+          <w:color w:val="0000FF"/>
+          <w:u w:val="single"/>
           <w:lang w:val="en-US" w:eastAsia="nl-NL"/>
         </w:rPr>
       </w:pPr>
@@ -425,6 +422,41 @@
           <w:lang w:val="en-US" w:eastAsia="nl-NL"/>
         </w:rPr>
       </w:pPr>
+      <w:r>
+        <w:rPr>
+          <w:rFonts w:ascii="Helvetica" w:hAnsi="Helvetica" w:cs="Helvetica"/>
+          <w:color w:val="333333"/>
+          <w:sz w:val="21"/>
+          <w:szCs w:val="21"/>
+          <w:shd w:val="clear" w:color="auto" w:fill="FFFFFF"/>
+        </w:rPr>
+        <w:t>We need your driver’s license or passport details so we can verify your identity and access your credit report and credit score. </w:t>
+      </w:r>
+    </w:p>
+    <w:p>
+      <w:pPr>
+        <w:shd w:val="clear" w:color="auto" w:fill="FFFFFF"/>
+        <w:spacing w:after="0" w:line="240" w:lineRule="auto"/>
+        <w:rPr>
+          <w:rFonts w:ascii="Calibri" w:eastAsia="Times New Roman" w:hAnsi="Calibri" w:cs="Calibri"/>
+          <w:color w:val="000000"/>
+          <w:sz w:val="24"/>
+          <w:szCs w:val="24"/>
+          <w:lang w:val="en-US" w:eastAsia="nl-NL"/>
+        </w:rPr>
+      </w:pPr>
+    </w:p>
+    <w:p>
+      <w:pPr>
+        <w:shd w:val="clear" w:color="auto" w:fill="FFFFFF"/>
+        <w:spacing w:after="0" w:line="240" w:lineRule="auto"/>
+        <w:rPr>
+          <w:rFonts w:ascii="Calibri" w:eastAsia="Times New Roman" w:hAnsi="Calibri" w:cs="Calibri"/>
+          <w:color w:val="0000FF"/>
+          <w:u w:val="single"/>
+          <w:lang w:val="en-US" w:eastAsia="nl-NL"/>
+        </w:rPr>
+      </w:pPr>
       <w:hyperlink r:id="rId8" w:tgtFrame="_blank" w:history="1">
         <w:r>
           <w:rPr>
@@ -443,9 +475,43 @@
         <w:spacing w:after="0" w:line="240" w:lineRule="auto"/>
         <w:rPr>
           <w:rFonts w:ascii="Calibri" w:eastAsia="Times New Roman" w:hAnsi="Calibri" w:cs="Calibri"/>
-          <w:color w:val="000000"/>
-          <w:sz w:val="24"/>
-          <w:szCs w:val="24"/>
+          <w:color w:val="0000FF"/>
+          <w:u w:val="single"/>
+          <w:lang w:val="en-US" w:eastAsia="nl-NL"/>
+        </w:rPr>
+      </w:pPr>
+      <w:r>
+        <w:rPr>
+          <w:rFonts w:ascii="Helvetica" w:hAnsi="Helvetica" w:cs="Helvetica"/>
+          <w:color w:val="333333"/>
+          <w:sz w:val="21"/>
+          <w:szCs w:val="21"/>
+          <w:shd w:val="clear" w:color="auto" w:fill="FFFFFF"/>
+        </w:rPr>
+        <w:t>We need your driver’s license or passport details so we can verify your identity and access your credit report and credit score. </w:t>
+      </w:r>
+    </w:p>
+    <w:p>
+      <w:pPr>
+        <w:shd w:val="clear" w:color="auto" w:fill="FFFFFF"/>
+        <w:spacing w:after="0" w:line="240" w:lineRule="auto"/>
+        <w:rPr>
+          <w:rFonts w:ascii="Calibri" w:eastAsia="Times New Roman" w:hAnsi="Calibri" w:cs="Calibri"/>
+          <w:color w:val="000000"/>
+          <w:sz w:val="24"/>
+          <w:szCs w:val="24"/>
+          <w:lang w:val="en-US" w:eastAsia="nl-NL"/>
+        </w:rPr>
+      </w:pPr>
+    </w:p>
+    <w:p>
+      <w:pPr>
+        <w:shd w:val="clear" w:color="auto" w:fill="FFFFFF"/>
+        <w:spacing w:after="0" w:line="240" w:lineRule="auto"/>
+        <w:rPr>
+          <w:rFonts w:ascii="Calibri" w:eastAsia="Times New Roman" w:hAnsi="Calibri" w:cs="Calibri"/>
+          <w:color w:val="0000FF"/>
+          <w:u w:val="single"/>
           <w:lang w:val="en-US" w:eastAsia="nl-NL"/>
         </w:rPr>
       </w:pPr>
@@ -467,9 +533,43 @@
         <w:spacing w:after="0" w:line="240" w:lineRule="auto"/>
         <w:rPr>
           <w:rFonts w:ascii="Calibri" w:eastAsia="Times New Roman" w:hAnsi="Calibri" w:cs="Calibri"/>
-          <w:color w:val="000000"/>
-          <w:sz w:val="24"/>
-          <w:szCs w:val="24"/>
+          <w:color w:val="0000FF"/>
+          <w:u w:val="single"/>
+          <w:lang w:val="en-US" w:eastAsia="nl-NL"/>
+        </w:rPr>
+      </w:pPr>
+      <w:r>
+        <w:rPr>
+          <w:rFonts w:ascii="Helvetica" w:hAnsi="Helvetica" w:cs="Helvetica"/>
+          <w:color w:val="333333"/>
+          <w:sz w:val="21"/>
+          <w:szCs w:val="21"/>
+          <w:shd w:val="clear" w:color="auto" w:fill="FFFFFF"/>
+        </w:rPr>
+        <w:t>Every personal loan application – and every application you make for credit – impacts your credit score. </w:t>
+      </w:r>
+    </w:p>
+    <w:p>
+      <w:pPr>
+        <w:shd w:val="clear" w:color="auto" w:fill="FFFFFF"/>
+        <w:spacing w:after="0" w:line="240" w:lineRule="auto"/>
+        <w:rPr>
+          <w:rFonts w:ascii="Calibri" w:eastAsia="Times New Roman" w:hAnsi="Calibri" w:cs="Calibri"/>
+          <w:color w:val="000000"/>
+          <w:sz w:val="24"/>
+          <w:szCs w:val="24"/>
+          <w:lang w:val="en-US" w:eastAsia="nl-NL"/>
+        </w:rPr>
+      </w:pPr>
+    </w:p>
+    <w:p>
+      <w:pPr>
+        <w:shd w:val="clear" w:color="auto" w:fill="FFFFFF"/>
+        <w:spacing w:after="0" w:line="240" w:lineRule="auto"/>
+        <w:rPr>
+          <w:rFonts w:ascii="Calibri" w:eastAsia="Times New Roman" w:hAnsi="Calibri" w:cs="Calibri"/>
+          <w:color w:val="0000FF"/>
+          <w:u w:val="single"/>
           <w:lang w:val="en-US" w:eastAsia="nl-NL"/>
         </w:rPr>
       </w:pPr>
@@ -497,6 +597,28 @@
           <w:lang w:val="en-US" w:eastAsia="nl-NL"/>
         </w:rPr>
       </w:pPr>
+      <w:r>
+        <w:rPr>
+          <w:rFonts w:ascii="Helvetica" w:hAnsi="Helvetica" w:cs="Helvetica"/>
+          <w:color w:val="333333"/>
+          <w:sz w:val="21"/>
+          <w:szCs w:val="21"/>
+          <w:shd w:val="clear" w:color="auto" w:fill="FFFFFF"/>
+        </w:rPr>
+        <w:t>We don’t offer instant approval for personal loans, as we abide by the Responsible Lending Guidelines. We’ll need to see your documentation once your application is received and will be in touch to let you know exactly what supporting documents we need. The sooner we have all the documentation we need to determine if a loan is suitable, the quicker you will have an answer from us. </w:t>
+      </w:r>
+    </w:p>
+    <w:p>
+      <w:pPr>
+        <w:shd w:val="clear" w:color="auto" w:fill="FFFFFF"/>
+        <w:spacing w:after="0" w:line="240" w:lineRule="auto"/>
+        <w:rPr>
+          <w:rFonts w:ascii="Calibri" w:eastAsia="Times New Roman" w:hAnsi="Calibri" w:cs="Calibri"/>
+          <w:color w:val="0000FF"/>
+          <w:u w:val="single"/>
+          <w:lang w:val="en-US" w:eastAsia="nl-NL"/>
+        </w:rPr>
+      </w:pPr>
       <w:hyperlink r:id="rId11" w:tgtFrame="_blank" w:history="1">
         <w:r>
           <w:rPr>
@@ -505,19 +627,68 @@
             <w:u w:val="single"/>
             <w:lang w:val="en-US" w:eastAsia="nl-NL"/>
           </w:rPr>
-          <w:t>https://help.nowfinance.com.au/hc/en-us/articles/360004897112-Why-do-you-need-my-employers-details</w:t>
-        </w:r>
-      </w:hyperlink>
-    </w:p>
-    <w:p>
-      <w:pPr>
-        <w:shd w:val="clear" w:color="auto" w:fill="FFFFFF"/>
-        <w:spacing w:after="0" w:line="240" w:lineRule="auto"/>
-        <w:rPr>
-          <w:rFonts w:ascii="Calibri" w:eastAsia="Times New Roman" w:hAnsi="Calibri" w:cs="Calibri"/>
-          <w:color w:val="000000"/>
-          <w:sz w:val="24"/>
-          <w:szCs w:val="24"/>
+          <w:t>https://help.nowfinance.com</w:t>
+        </w:r>
+        <w:r>
+          <w:rPr>
+            <w:rFonts w:ascii="Calibri" w:eastAsia="Times New Roman" w:hAnsi="Calibri" w:cs="Calibri"/>
+            <w:color w:val="0000FF"/>
+            <w:u w:val="single"/>
+            <w:lang w:val="en-US" w:eastAsia="nl-NL"/>
+          </w:rPr>
+          <w:t>.</w:t>
+        </w:r>
+        <w:r>
+          <w:rPr>
+            <w:rFonts w:ascii="Calibri" w:eastAsia="Times New Roman" w:hAnsi="Calibri" w:cs="Calibri"/>
+            <w:color w:val="0000FF"/>
+            <w:u w:val="single"/>
+            <w:lang w:val="en-US" w:eastAsia="nl-NL"/>
+          </w:rPr>
+          <w:t>a</w:t>
+        </w:r>
+        <w:r>
+          <w:rPr>
+            <w:rFonts w:ascii="Calibri" w:eastAsia="Times New Roman" w:hAnsi="Calibri" w:cs="Calibri"/>
+            <w:color w:val="0000FF"/>
+            <w:u w:val="single"/>
+            <w:lang w:val="en-US" w:eastAsia="nl-NL"/>
+          </w:rPr>
+          <w:t>u/hc/en-us/articles/360004897112-Why-do-you-need-my-employers-details</w:t>
+        </w:r>
+      </w:hyperlink>
+    </w:p>
+    <w:p>
+      <w:pPr>
+        <w:shd w:val="clear" w:color="auto" w:fill="FFFFFF"/>
+        <w:spacing w:after="0" w:line="240" w:lineRule="auto"/>
+        <w:rPr>
+          <w:rFonts w:ascii="Calibri" w:eastAsia="Times New Roman" w:hAnsi="Calibri" w:cs="Calibri"/>
+          <w:color w:val="000000"/>
+          <w:sz w:val="24"/>
+          <w:szCs w:val="24"/>
+          <w:lang w:val="en-US" w:eastAsia="nl-NL"/>
+        </w:rPr>
+      </w:pPr>
+      <w:r>
+        <w:rPr>
+          <w:rFonts w:ascii="Helvetica" w:hAnsi="Helvetica" w:cs="Helvetica"/>
+          <w:color w:val="333333"/>
+          <w:sz w:val="21"/>
+          <w:szCs w:val="21"/>
+          <w:shd w:val="clear" w:color="auto" w:fill="FFFFFF"/>
+        </w:rPr>
+        <w:t>We will contact your employer to verify your employment status, and conduct employment checks on new customers. We are very discrete and never divulge personal information or any information on the nature of the call.</w:t>
+      </w:r>
+    </w:p>
+    <w:p>
+      <w:pPr>
+        <w:shd w:val="clear" w:color="auto" w:fill="FFFFFF"/>
+        <w:spacing w:after="0" w:line="240" w:lineRule="auto"/>
+        <w:rPr>
+          <w:rFonts w:ascii="Calibri" w:eastAsia="Times New Roman" w:hAnsi="Calibri" w:cs="Calibri"/>
+          <w:color w:val="0000FF"/>
+          <w:u w:val="single"/>
           <w:lang w:val="en-US" w:eastAsia="nl-NL"/>
         </w:rPr>
       </w:pPr>
@@ -545,6 +716,70 @@
           <w:lang w:val="en-US" w:eastAsia="nl-NL"/>
         </w:rPr>
       </w:pPr>
+      <w:bookmarkStart w:id="0" w:name="_GoBack"/>
+      <w:r>
+        <w:rPr>
+          <w:rFonts w:ascii="Calibri" w:eastAsia="Times New Roman" w:hAnsi="Calibri" w:cs="Calibri"/>
+          <w:color w:val="0000FF"/>
+          <w:lang w:val="en-US" w:eastAsia="nl-NL"/>
+        </w:rPr>
+        <w:t>Done</w:t>
+      </w:r>
+    </w:p>
+    <w:bookmarkEnd w:id="0"/>
+    <w:p>
+      <w:pPr>
+        <w:shd w:val="clear" w:color="auto" w:fill="FFFFFF"/>
+        <w:spacing w:after="0" w:line="240" w:lineRule="auto"/>
+        <w:rPr>
+          <w:rFonts w:ascii="Calibri" w:eastAsia="Times New Roman" w:hAnsi="Calibri" w:cs="Calibri"/>
+          <w:color w:val="000000"/>
+          <w:sz w:val="24"/>
+          <w:szCs w:val="24"/>
+          <w:lang w:val="en-US" w:eastAsia="nl-NL"/>
+        </w:rPr>
+      </w:pPr>
+      <w:r>
+        <w:lastRenderedPageBreak/>
+        <w:fldChar w:fldCharType="begin"/>
+      </w:r>
+      <w:r>
+        <w:instrText xml:space="preserve"> HYPERLINK "https://help.nowfinance.com.au/hc/en-us/articles/360004962851-How-fast-is-the-application-process-" \t "_blank" </w:instrText>
+      </w:r>
+      <w:r>
+        <w:fldChar w:fldCharType="separate"/>
+      </w:r>
+      <w:r>
+        <w:rPr>
+          <w:rFonts w:ascii="Calibri" w:eastAsia="Times New Roman" w:hAnsi="Calibri" w:cs="Calibri"/>
+          <w:color w:val="0000FF"/>
+          <w:u w:val="single"/>
+          <w:lang w:val="en-US" w:eastAsia="nl-NL"/>
+        </w:rPr>
+        <w:t>https://help.nowfinance.com.au/hc/en-us/articles/360004962851-How-fast-is-the-application-process-</w:t>
+      </w:r>
+      <w:r>
+        <w:rPr>
+          <w:rFonts w:ascii="Calibri" w:eastAsia="Times New Roman" w:hAnsi="Calibri" w:cs="Calibri"/>
+          <w:color w:val="0000FF"/>
+          <w:u w:val="single"/>
+          <w:lang w:val="en-US" w:eastAsia="nl-NL"/>
+        </w:rPr>
+        <w:fldChar w:fldCharType="end"/>
+      </w:r>
+    </w:p>
+    <w:p>
+      <w:pPr>
+        <w:shd w:val="clear" w:color="auto" w:fill="FFFFFF"/>
+        <w:spacing w:after="0" w:line="240" w:lineRule="auto"/>
+        <w:rPr>
+          <w:rFonts w:ascii="Calibri" w:eastAsia="Times New Roman" w:hAnsi="Calibri" w:cs="Calibri"/>
+          <w:color w:val="000000"/>
+          <w:sz w:val="24"/>
+          <w:szCs w:val="24"/>
+          <w:lang w:val="en-US" w:eastAsia="nl-NL"/>
+        </w:rPr>
+      </w:pPr>
       <w:hyperlink r:id="rId13" w:tgtFrame="_blank" w:history="1">
         <w:r>
           <w:rPr>
@@ -553,7 +788,7 @@
             <w:u w:val="single"/>
             <w:lang w:val="en-US" w:eastAsia="nl-NL"/>
           </w:rPr>
-          <w:t>https://help.nowfinance.com.au/hc/en-us/articles/360004962851-How-fast-is-the-application-process-</w:t>
+          <w:t>https://help.nowfinance.com.au/hc/en-us/articles/360004962831-Are-there-any-establishment-fees</w:t>
         </w:r>
       </w:hyperlink>
     </w:p>
@@ -577,7 +812,7 @@
             <w:u w:val="single"/>
             <w:lang w:val="en-US" w:eastAsia="nl-NL"/>
           </w:rPr>
-          <w:t>https://help.nowfinance.com.au/hc/en-us/articles/360004962831-Are-there-any-establishment-fees</w:t>
+          <w:t>https://help.nowfinance.com.au/hc/en-us/articles/360004962431-What-happens-after-I-have-applied</w:t>
         </w:r>
       </w:hyperlink>
     </w:p>
@@ -597,11 +832,12 @@
         <w:r>
           <w:rPr>
             <w:rFonts w:ascii="Calibri" w:eastAsia="Times New Roman" w:hAnsi="Calibri" w:cs="Calibri"/>
-            <w:color w:val="0000FF"/>
-            <w:u w:val="single"/>
-            <w:lang w:val="en-US" w:eastAsia="nl-NL"/>
-          </w:rPr>
-          <w:t>https://help.nowfinance.com.au/hc/en-us/articles/360004962431-What-happens-after-I-have-applied</w:t>
+            <w:bCs/>
+            <w:color w:val="0000FF"/>
+            <w:u w:val="single"/>
+            <w:lang w:val="en-US" w:eastAsia="nl-NL"/>
+          </w:rPr>
+          <w:t>https://help.nowfinance.com.au/hc/en-us/articles/360004896752-What-documents-will-you-need-from-me</w:t>
         </w:r>
       </w:hyperlink>
     </w:p>
@@ -626,7 +862,7 @@
             <w:u w:val="single"/>
             <w:lang w:val="en-US" w:eastAsia="nl-NL"/>
           </w:rPr>
-          <w:t>https://help.nowfinance.com.au/hc/en-us/articles/360004896752-What-documents-will-you-need-from-me</w:t>
+          <w:t>https://help.nowfinance.com.au/hc/en-us/articles/360004962471-Do-you-do-joint-loans</w:t>
         </w:r>
       </w:hyperlink>
     </w:p>
@@ -646,12 +882,11 @@
         <w:r>
           <w:rPr>
             <w:rFonts w:ascii="Calibri" w:eastAsia="Times New Roman" w:hAnsi="Calibri" w:cs="Calibri"/>
-            <w:bCs/>
-            <w:color w:val="0000FF"/>
-            <w:u w:val="single"/>
-            <w:lang w:val="en-US" w:eastAsia="nl-NL"/>
-          </w:rPr>
-          <w:t>https://help.nowfinance.com.au/hc/en-us/articles/360004962471-Do-you-do-joint-loans</w:t>
+            <w:color w:val="0000FF"/>
+            <w:u w:val="single"/>
+            <w:lang w:val="en-US" w:eastAsia="nl-NL"/>
+          </w:rPr>
+          <w:t>https://help.nowfinance.com.au/hc/en-us/articles/360004896872-Can-I-have-a-guarantor-on-the-personal-loan</w:t>
         </w:r>
       </w:hyperlink>
     </w:p>
@@ -675,7 +910,7 @@
             <w:u w:val="single"/>
             <w:lang w:val="en-US" w:eastAsia="nl-NL"/>
           </w:rPr>
-          <w:t>https://help.nowfinance.com.au/hc/en-us/articles/360004896872-Can-I-have-a-guarantor-on-the-personal-loan</w:t>
+          <w:t>https://help.nowfinance.com.au/hc/en-us/articles/360004896732-Do-you-offer-loans-for-people-on-Centrelink-benefits-</w:t>
         </w:r>
       </w:hyperlink>
     </w:p>
@@ -699,7 +934,7 @@
             <w:u w:val="single"/>
             <w:lang w:val="en-US" w:eastAsia="nl-NL"/>
           </w:rPr>
-          <w:t>https://help.nowfinance.com.au/hc/en-us/articles/360004896732-Do-you-offer-loans-for-people-on-Centrelink-benefits-</w:t>
+          <w:t>https://help.nowfinance.com.au/hc/en-us/articles/360004896712-Do-you-do-loans-for-people-on-a-disability-pension</w:t>
         </w:r>
       </w:hyperlink>
     </w:p>
@@ -723,7 +958,7 @@
             <w:u w:val="single"/>
             <w:lang w:val="en-US" w:eastAsia="nl-NL"/>
           </w:rPr>
-          <w:t>https://help.nowfinance.com.au/hc/en-us/articles/360004896712-Do-you-do-loans-for-people-on-a-disability-pension</w:t>
+          <w:t>https://help.nowfinance.com.au/hc/en-us/articles/360004896692-Do-you-do-loans-for-people-with-bad-credit</w:t>
         </w:r>
       </w:hyperlink>
     </w:p>
@@ -747,7 +982,7 @@
             <w:u w:val="single"/>
             <w:lang w:val="en-US" w:eastAsia="nl-NL"/>
           </w:rPr>
-          <w:t>https://help.nowfinance.com.au/hc/en-us/articles/360004896692-Do-you-do-loans-for-people-with-bad-credit</w:t>
+          <w:t>https://help.nowfinance.com.au/hc/en-us/articles/360004962371-What-are-your-exit-fees</w:t>
         </w:r>
       </w:hyperlink>
     </w:p>
@@ -771,7 +1006,7 @@
             <w:u w:val="single"/>
             <w:lang w:val="en-US" w:eastAsia="nl-NL"/>
           </w:rPr>
-          <w:t>https://help.nowfinance.com.au/hc/en-us/articles/360004962371-What-are-your-exit-fees</w:t>
+          <w:t>https://help.nowfinance.com.au/hc/en-us/articles/360004962351-How-Long-will-the-application-take-</w:t>
         </w:r>
       </w:hyperlink>
     </w:p>
@@ -795,7 +1030,7 @@
             <w:u w:val="single"/>
             <w:lang w:val="en-US" w:eastAsia="nl-NL"/>
           </w:rPr>
-          <w:t>https://help.nowfinance.com.au/hc/en-us/articles/360004962351-How-Long-will-the-application-take-</w:t>
+          <w:t>https://help.nowfinance.com.au/hc/en-us/articles/360004896672-Can-I-Apply-Online</w:t>
         </w:r>
       </w:hyperlink>
     </w:p>
@@ -819,7 +1054,7 @@
             <w:u w:val="single"/>
             <w:lang w:val="en-US" w:eastAsia="nl-NL"/>
           </w:rPr>
-          <w:t>https://help.nowfinance.com.au/hc/en-us/articles/360004896672-Can-I-Apply-Online</w:t>
+          <w:t>https://help.nowfinance.com.au/hc/en-us/articles/360004896592-Do-you-need-to-provide-security-for-a-personal-loan-</w:t>
         </w:r>
       </w:hyperlink>
     </w:p>
@@ -843,19 +1078,18 @@
             <w:u w:val="single"/>
             <w:lang w:val="en-US" w:eastAsia="nl-NL"/>
           </w:rPr>
-          <w:t>https://help.nowfinance.com.au/hc/en-us/articles/360004896592-Do-you-need-to-provide-security-for-a-personal-loan-</w:t>
-        </w:r>
-      </w:hyperlink>
-    </w:p>
-    <w:p>
-      <w:pPr>
-        <w:shd w:val="clear" w:color="auto" w:fill="FFFFFF"/>
-        <w:spacing w:after="0" w:line="240" w:lineRule="auto"/>
-        <w:rPr>
-          <w:rFonts w:ascii="Calibri" w:eastAsia="Times New Roman" w:hAnsi="Calibri" w:cs="Calibri"/>
-          <w:color w:val="000000"/>
-          <w:sz w:val="24"/>
-          <w:szCs w:val="24"/>
+          <w:t>https://help.nowfinance.com.au/hc/en-us/articles/360004896572-What-s-a-comparison-rate-</w:t>
+        </w:r>
+      </w:hyperlink>
+    </w:p>
+    <w:p>
+      <w:pPr>
+        <w:shd w:val="clear" w:color="auto" w:fill="FFFFFF"/>
+        <w:spacing w:after="0" w:line="240" w:lineRule="auto"/>
+        <w:rPr>
+          <w:rFonts w:ascii="Calibri" w:eastAsia="Times New Roman" w:hAnsi="Calibri" w:cs="Calibri"/>
+          <w:color w:val="0000FF"/>
+          <w:u w:val="single"/>
           <w:lang w:val="en-US" w:eastAsia="nl-NL"/>
         </w:rPr>
       </w:pPr>
@@ -867,7 +1101,7 @@
             <w:u w:val="single"/>
             <w:lang w:val="en-US" w:eastAsia="nl-NL"/>
           </w:rPr>
-          <w:t>https://help.nowfinance.com.au/hc/en-us/articles/360004896572-What-s-a-comparison-rate-</w:t>
+          <w:t>https://help.nowfinance.com.au/hc/en-us/articles/360004896552-What-s-the-difference-between-a-secured-loan-and-unsecured-loan-</w:t>
         </w:r>
       </w:hyperlink>
     </w:p>
@@ -891,30 +1125,6 @@
             <w:u w:val="single"/>
             <w:lang w:val="en-US" w:eastAsia="nl-NL"/>
           </w:rPr>
-          <w:t>https://help.nowfinance.com.au/hc/en-us/articles/360004896552-What-s-the-difference-between-a-secured-loan-and-unsecured-loan-</w:t>
-        </w:r>
-      </w:hyperlink>
-    </w:p>
-    <w:p>
-      <w:pPr>
-        <w:shd w:val="clear" w:color="auto" w:fill="FFFFFF"/>
-        <w:spacing w:after="0" w:line="240" w:lineRule="auto"/>
-        <w:rPr>
-          <w:rFonts w:ascii="Calibri" w:eastAsia="Times New Roman" w:hAnsi="Calibri" w:cs="Calibri"/>
-          <w:color w:val="000000"/>
-          <w:sz w:val="24"/>
-          <w:szCs w:val="24"/>
-          <w:lang w:val="en-US" w:eastAsia="nl-NL"/>
-        </w:rPr>
-      </w:pPr>
-      <w:hyperlink r:id="rId28" w:tgtFrame="_blank" w:history="1">
-        <w:r>
-          <w:rPr>
-            <w:rFonts w:ascii="Calibri" w:eastAsia="Times New Roman" w:hAnsi="Calibri" w:cs="Calibri"/>
-            <w:color w:val="0000FF"/>
-            <w:u w:val="single"/>
-            <w:lang w:val="en-US" w:eastAsia="nl-NL"/>
-          </w:rPr>
           <w:t>https://help.nowfinance.com.au/hc/en-us/articles/360004896492-Do-I-have-to-pay-the-application-fee-before-I-apply-for-the-loan-</w:t>
         </w:r>
       </w:hyperlink>
@@ -929,14 +1139,72 @@
           <w:lang w:val="en-US" w:eastAsia="nl-NL"/>
         </w:rPr>
       </w:pPr>
-      <w:hyperlink r:id="rId29" w:history="1">
+      <w:hyperlink r:id="rId28" w:history="1">
         <w:r>
           <w:rPr>
             <w:rStyle w:val="Hyperlink"/>
             <w:rFonts w:ascii="Calibri" w:eastAsia="Times New Roman" w:hAnsi="Calibri" w:cs="Calibri"/>
             <w:lang w:val="en-US" w:eastAsia="nl-NL"/>
           </w:rPr>
-          <w:t>https://help.nowfinance.com.au/hc/en-us/articles/360004961891-What-can-I-use-a-personal-loan-for</w:t>
+          <w:t>https://help.nowfinance.com.au/hc/en-us/articles/3600049</w:t>
+        </w:r>
+        <w:r>
+          <w:rPr>
+            <w:rStyle w:val="Hyperlink"/>
+            <w:rFonts w:ascii="Calibri" w:eastAsia="Times New Roman" w:hAnsi="Calibri" w:cs="Calibri"/>
+            <w:lang w:val="en-US" w:eastAsia="nl-NL"/>
+          </w:rPr>
+          <w:t>6</w:t>
+        </w:r>
+        <w:r>
+          <w:rPr>
+            <w:rStyle w:val="Hyperlink"/>
+            <w:rFonts w:ascii="Calibri" w:eastAsia="Times New Roman" w:hAnsi="Calibri" w:cs="Calibri"/>
+            <w:lang w:val="en-US" w:eastAsia="nl-NL"/>
+          </w:rPr>
+          <w:t>1891-What-can-I-use-a-personal-loan-for</w:t>
+        </w:r>
+      </w:hyperlink>
+    </w:p>
+    <w:p>
+      <w:pPr>
+        <w:shd w:val="clear" w:color="auto" w:fill="FFFFFF"/>
+        <w:spacing w:after="0" w:line="240" w:lineRule="auto"/>
+        <w:rPr>
+          <w:rFonts w:ascii="Calibri" w:eastAsia="Times New Roman" w:hAnsi="Calibri" w:cs="Calibri"/>
+          <w:color w:val="000000"/>
+          <w:sz w:val="24"/>
+          <w:szCs w:val="24"/>
+          <w:lang w:val="en-US" w:eastAsia="nl-NL"/>
+        </w:rPr>
+      </w:pPr>
+      <w:hyperlink r:id="rId29" w:tgtFrame="_blank" w:history="1">
+        <w:r>
+          <w:rPr>
+            <w:rFonts w:ascii="Calibri" w:eastAsia="Times New Roman" w:hAnsi="Calibri" w:cs="Calibri"/>
+            <w:color w:val="0000FF"/>
+            <w:u w:val="single"/>
+            <w:lang w:val="en-US" w:eastAsia="nl-NL"/>
+          </w:rPr>
+          <w:t>https://help.nowfinance.com.au/hc/en-us/artic</w:t>
+        </w:r>
+        <w:r>
+          <w:rPr>
+            <w:rFonts w:ascii="Calibri" w:eastAsia="Times New Roman" w:hAnsi="Calibri" w:cs="Calibri"/>
+            <w:color w:val="0000FF"/>
+            <w:u w:val="single"/>
+            <w:lang w:val="en-US" w:eastAsia="nl-NL"/>
+          </w:rPr>
+          <w:t>l</w:t>
+        </w:r>
+        <w:r>
+          <w:rPr>
+            <w:rFonts w:ascii="Calibri" w:eastAsia="Times New Roman" w:hAnsi="Calibri" w:cs="Calibri"/>
+            <w:color w:val="0000FF"/>
+            <w:u w:val="single"/>
+            <w:lang w:val="en-US" w:eastAsia="nl-NL"/>
+          </w:rPr>
+          <w:t>es/360004896092-What-s-the-difference-between-variable-and-fixed-interest-rates-</w:t>
         </w:r>
       </w:hyperlink>
     </w:p>
@@ -960,7 +1228,25 @@
             <w:u w:val="single"/>
             <w:lang w:val="en-US" w:eastAsia="nl-NL"/>
           </w:rPr>
-          <w:t>https://help.nowfinance.com.au/hc/en-us/articles/360004896092-What-s-the-difference-between-variable-and-fixed-interest-rates-</w:t>
+          <w:t>https://help.nowfinance.com.au/hc/en-us/a</w:t>
+        </w:r>
+        <w:r>
+          <w:rPr>
+            <w:rFonts w:ascii="Calibri" w:eastAsia="Times New Roman" w:hAnsi="Calibri" w:cs="Calibri"/>
+            <w:color w:val="0000FF"/>
+            <w:u w:val="single"/>
+            <w:lang w:val="en-US" w:eastAsia="nl-NL"/>
+          </w:rPr>
+          <w:t>r</w:t>
+        </w:r>
+        <w:r>
+          <w:rPr>
+            <w:rFonts w:ascii="Calibri" w:eastAsia="Times New Roman" w:hAnsi="Calibri" w:cs="Calibri"/>
+            <w:color w:val="0000FF"/>
+            <w:u w:val="single"/>
+            <w:lang w:val="en-US" w:eastAsia="nl-NL"/>
+          </w:rPr>
+          <w:t>ticles/360004961711-I-have-been-previously-bankrupt-am-I-eligible-for-a-personal-loan-</w:t>
         </w:r>
       </w:hyperlink>
     </w:p>
@@ -984,7 +1270,25 @@
             <w:u w:val="single"/>
             <w:lang w:val="en-US" w:eastAsia="nl-NL"/>
           </w:rPr>
-          <w:t>https://help.nowfinance.com.au/hc/en-us/articles/360004961711-I-have-been-previously-bankrupt-am-I-eligible-for-a-personal-loan-</w:t>
+          <w:t>https://help.nowfinance.com.au/hc/en-us/a</w:t>
+        </w:r>
+        <w:r>
+          <w:rPr>
+            <w:rFonts w:ascii="Calibri" w:eastAsia="Times New Roman" w:hAnsi="Calibri" w:cs="Calibri"/>
+            <w:color w:val="0000FF"/>
+            <w:u w:val="single"/>
+            <w:lang w:val="en-US" w:eastAsia="nl-NL"/>
+          </w:rPr>
+          <w:t>r</w:t>
+        </w:r>
+        <w:r>
+          <w:rPr>
+            <w:rFonts w:ascii="Calibri" w:eastAsia="Times New Roman" w:hAnsi="Calibri" w:cs="Calibri"/>
+            <w:color w:val="0000FF"/>
+            <w:u w:val="single"/>
+            <w:lang w:val="en-US" w:eastAsia="nl-NL"/>
+          </w:rPr>
+          <w:t>ticles/115001956131-I-did-not-get-an-offer-from-GET-MY-RATE-Why-</w:t>
         </w:r>
       </w:hyperlink>
     </w:p>
@@ -1008,31 +1312,25 @@
             <w:u w:val="single"/>
             <w:lang w:val="en-US" w:eastAsia="nl-NL"/>
           </w:rPr>
-          <w:t>https://help.nowfinance.com.au/hc/en-us/articles/115001956131-I-did-not-get-an-offer-from-GET-MY-RATE-Why-</w:t>
-        </w:r>
-      </w:hyperlink>
-    </w:p>
-    <w:p>
-      <w:pPr>
-        <w:shd w:val="clear" w:color="auto" w:fill="FFFFFF"/>
-        <w:spacing w:after="0" w:line="240" w:lineRule="auto"/>
-        <w:rPr>
-          <w:rFonts w:ascii="Calibri" w:eastAsia="Times New Roman" w:hAnsi="Calibri" w:cs="Calibri"/>
-          <w:color w:val="000000"/>
-          <w:sz w:val="24"/>
-          <w:szCs w:val="24"/>
-          <w:lang w:val="en-US" w:eastAsia="nl-NL"/>
-        </w:rPr>
-      </w:pPr>
-      <w:hyperlink r:id="rId33" w:tgtFrame="_blank" w:history="1">
-        <w:r>
-          <w:rPr>
-            <w:rFonts w:ascii="Calibri" w:eastAsia="Times New Roman" w:hAnsi="Calibri" w:cs="Calibri"/>
-            <w:color w:val="0000FF"/>
-            <w:u w:val="single"/>
-            <w:lang w:val="en-US" w:eastAsia="nl-NL"/>
-          </w:rPr>
-          <w:t>https://help.nowfinance.com.au/hc/en-us/articles/115001956111-What-types-of-personal-loans-does-NOW-FINANCE-offer-</w:t>
+          <w:t>https://help.nowfinance.com.au/hc/en-us/a</w:t>
+        </w:r>
+        <w:r>
+          <w:rPr>
+            <w:rFonts w:ascii="Calibri" w:eastAsia="Times New Roman" w:hAnsi="Calibri" w:cs="Calibri"/>
+            <w:color w:val="0000FF"/>
+            <w:u w:val="single"/>
+            <w:lang w:val="en-US" w:eastAsia="nl-NL"/>
+          </w:rPr>
+          <w:t>r</w:t>
+        </w:r>
+        <w:r>
+          <w:rPr>
+            <w:rFonts w:ascii="Calibri" w:eastAsia="Times New Roman" w:hAnsi="Calibri" w:cs="Calibri"/>
+            <w:color w:val="0000FF"/>
+            <w:u w:val="single"/>
+            <w:lang w:val="en-US" w:eastAsia="nl-NL"/>
+          </w:rPr>
+          <w:t>ticles/115001956111-What-types-of-personal-loans-does-NOW-FINANCE-offer-</w:t>
         </w:r>
       </w:hyperlink>
     </w:p>
@@ -1046,14 +1344,54 @@
           <w:lang w:val="en-US" w:eastAsia="nl-NL"/>
         </w:rPr>
       </w:pPr>
-      <w:hyperlink r:id="rId34" w:history="1">
+      <w:hyperlink r:id="rId33" w:history="1">
         <w:r>
           <w:rPr>
             <w:rStyle w:val="Hyperlink"/>
             <w:rFonts w:ascii="Calibri" w:eastAsia="Times New Roman" w:hAnsi="Calibri" w:cs="Calibri"/>
             <w:lang w:val="en-US" w:eastAsia="nl-NL"/>
           </w:rPr>
-          <w:t>https://help.nowfinance.com.au/hc/en-us/articles/115001956071-I-want-to-buy-household-items-for-my-home-Does-NOW-FINANCE-do-household-personal-loans</w:t>
+          <w:t>https://help.nowfinance.com.au/hc/en-us/artic</w:t>
+        </w:r>
+        <w:r>
+          <w:rPr>
+            <w:rStyle w:val="Hyperlink"/>
+            <w:rFonts w:ascii="Calibri" w:eastAsia="Times New Roman" w:hAnsi="Calibri" w:cs="Calibri"/>
+            <w:lang w:val="en-US" w:eastAsia="nl-NL"/>
+          </w:rPr>
+          <w:t>l</w:t>
+        </w:r>
+        <w:r>
+          <w:rPr>
+            <w:rStyle w:val="Hyperlink"/>
+            <w:rFonts w:ascii="Calibri" w:eastAsia="Times New Roman" w:hAnsi="Calibri" w:cs="Calibri"/>
+            <w:lang w:val="en-US" w:eastAsia="nl-NL"/>
+          </w:rPr>
+          <w:t>es/115001956071-I-want-to-buy-household-items-for-my-home-Does-NOW-FINANCE-do-household-personal-loans</w:t>
+        </w:r>
+      </w:hyperlink>
+    </w:p>
+    <w:p>
+      <w:pPr>
+        <w:shd w:val="clear" w:color="auto" w:fill="FFFFFF"/>
+        <w:spacing w:after="0" w:line="240" w:lineRule="auto"/>
+        <w:rPr>
+          <w:rFonts w:ascii="Calibri" w:eastAsia="Times New Roman" w:hAnsi="Calibri" w:cs="Calibri"/>
+          <w:color w:val="000000"/>
+          <w:sz w:val="24"/>
+          <w:szCs w:val="24"/>
+          <w:lang w:val="en-US" w:eastAsia="nl-NL"/>
+        </w:rPr>
+      </w:pPr>
+      <w:hyperlink r:id="rId34" w:tgtFrame="_blank" w:history="1">
+        <w:r>
+          <w:rPr>
+            <w:rFonts w:ascii="Calibri" w:eastAsia="Times New Roman" w:hAnsi="Calibri" w:cs="Calibri"/>
+            <w:color w:val="0000FF"/>
+            <w:u w:val="single"/>
+            <w:lang w:val="en-US" w:eastAsia="nl-NL"/>
+          </w:rPr>
+          <w:t>https://help.nowfinance.com.au/hc/en-us/articles/115001969972-I-have-medical-dental-expenses-Does-NOW-FINANCE-do-medical-or-dental-personal-loans-</w:t>
         </w:r>
       </w:hyperlink>
     </w:p>
@@ -1077,7 +1415,25 @@
             <w:u w:val="single"/>
             <w:lang w:val="en-US" w:eastAsia="nl-NL"/>
           </w:rPr>
-          <w:t>https://help.nowfinance.com.au/hc/en-us/articles/115001969972-I-have-medical-dental-expenses-Does-NOW-FINANCE-do-medical-or-dental-personal-loans-</w:t>
+          <w:t>https://help.nowfinance.com.au/hc/en-us/articles/115001969952-I-want-to-renovate-my-house-Does-NOW-FINANCE-do-renovation-persona</w:t>
+        </w:r>
+        <w:r>
+          <w:rPr>
+            <w:rFonts w:ascii="Calibri" w:eastAsia="Times New Roman" w:hAnsi="Calibri" w:cs="Calibri"/>
+            <w:color w:val="0000FF"/>
+            <w:u w:val="single"/>
+            <w:lang w:val="en-US" w:eastAsia="nl-NL"/>
+          </w:rPr>
+          <w:t>l</w:t>
+        </w:r>
+        <w:r>
+          <w:rPr>
+            <w:rFonts w:ascii="Calibri" w:eastAsia="Times New Roman" w:hAnsi="Calibri" w:cs="Calibri"/>
+            <w:color w:val="0000FF"/>
+            <w:u w:val="single"/>
+            <w:lang w:val="en-US" w:eastAsia="nl-NL"/>
+          </w:rPr>
+          <w:t>-loans-</w:t>
         </w:r>
       </w:hyperlink>
     </w:p>
@@ -1101,7 +1457,7 @@
             <w:u w:val="single"/>
             <w:lang w:val="en-US" w:eastAsia="nl-NL"/>
           </w:rPr>
-          <w:t>https://help.nowfinance.com.au/hc/en-us/articles/115001969952-I-want-to-renovate-my-house-Does-NOW-FINANCE-do-renovation-personal-loans-</w:t>
+          <w:t>https://help.nowfinance.com.au/hc/en-us/articles/115001969932-I-want-to-buy-a-car-Does-NOW-FINANCE-do-car-loans-</w:t>
         </w:r>
       </w:hyperlink>
     </w:p>
@@ -1125,7 +1481,25 @@
             <w:u w:val="single"/>
             <w:lang w:val="en-US" w:eastAsia="nl-NL"/>
           </w:rPr>
-          <w:t>https://help.nowfinance.com.au/hc/en-us/articles/115001969932-I-want-to-buy-a-car-Does-NOW-FINANCE-do-car-loans-</w:t>
+          <w:t>https://help.nowfinance.com.au/hc/en-us/arti</w:t>
+        </w:r>
+        <w:r>
+          <w:rPr>
+            <w:rFonts w:ascii="Calibri" w:eastAsia="Times New Roman" w:hAnsi="Calibri" w:cs="Calibri"/>
+            <w:color w:val="0000FF"/>
+            <w:u w:val="single"/>
+            <w:lang w:val="en-US" w:eastAsia="nl-NL"/>
+          </w:rPr>
+          <w:t>c</w:t>
+        </w:r>
+        <w:r>
+          <w:rPr>
+            <w:rFonts w:ascii="Calibri" w:eastAsia="Times New Roman" w:hAnsi="Calibri" w:cs="Calibri"/>
+            <w:color w:val="0000FF"/>
+            <w:u w:val="single"/>
+            <w:lang w:val="en-US" w:eastAsia="nl-NL"/>
+          </w:rPr>
+          <w:t>les/115001956051-I-am-employed-and-I-am-Casual-Am-I-eligible-to-apply-for-a-NOW-FINANCE-personal-loan-</w:t>
         </w:r>
       </w:hyperlink>
     </w:p>
@@ -1149,7 +1523,25 @@
             <w:u w:val="single"/>
             <w:lang w:val="en-US" w:eastAsia="nl-NL"/>
           </w:rPr>
-          <w:t>https://help.nowfinance.com.au/hc/en-us/articles/115001956051-I-am-employed-and-I-am-Casual-Am-I-eligible-to-apply-for-a-NOW-FINANCE-personal-loan-</w:t>
+          <w:t>https://help.nowfinance.com.au/hc/en-us/articles/115001969872-I-have-just-started-a-new-job-and-I-am-Full-Time-Part-Time-Am-I-eligible-to-a</w:t>
+        </w:r>
+        <w:r>
+          <w:rPr>
+            <w:rFonts w:ascii="Calibri" w:eastAsia="Times New Roman" w:hAnsi="Calibri" w:cs="Calibri"/>
+            <w:color w:val="0000FF"/>
+            <w:u w:val="single"/>
+            <w:lang w:val="en-US" w:eastAsia="nl-NL"/>
+          </w:rPr>
+          <w:t>p</w:t>
+        </w:r>
+        <w:r>
+          <w:rPr>
+            <w:rFonts w:ascii="Calibri" w:eastAsia="Times New Roman" w:hAnsi="Calibri" w:cs="Calibri"/>
+            <w:color w:val="0000FF"/>
+            <w:u w:val="single"/>
+            <w:lang w:val="en-US" w:eastAsia="nl-NL"/>
+          </w:rPr>
+          <w:t>ply-for-a-NOW-FINANCE-personal-loan-</w:t>
         </w:r>
       </w:hyperlink>
     </w:p>
@@ -1173,7 +1565,7 @@
             <w:u w:val="single"/>
             <w:lang w:val="en-US" w:eastAsia="nl-NL"/>
           </w:rPr>
-          <w:t>https://help.nowfinance.com.au/hc/en-us/articles/115001969872-I-have-just-started-a-new-job-and-I-am-Full-Time-Part-Time-Am-I-eligible-to-apply-for-a-NOW-FINANCE-personal-loan-</w:t>
+          <w:t>https://help.nowfinance.com.au/hc/en-us/articles/115001952871-I-am-self-employed-Am-I-eligible-to-apply-for-a-NOW-FINANCE-personal-loan-</w:t>
         </w:r>
       </w:hyperlink>
     </w:p>
@@ -1190,30 +1582,6 @@
         </w:rPr>
       </w:pPr>
       <w:hyperlink r:id="rId40" w:tgtFrame="_blank" w:history="1">
-        <w:r>
-          <w:rPr>
-            <w:rFonts w:ascii="Calibri" w:eastAsia="Times New Roman" w:hAnsi="Calibri" w:cs="Calibri"/>
-            <w:color w:val="0000FF"/>
-            <w:u w:val="single"/>
-            <w:lang w:val="en-US" w:eastAsia="nl-NL"/>
-          </w:rPr>
-          <w:t>https://help.nowfinance.com.au/hc/en-us/articles/115001952871-I-am-self-employed-Am-I-eligible-to-apply-for-a-NOW-FINANCE-personal-loan-</w:t>
-        </w:r>
-      </w:hyperlink>
-    </w:p>
-    <w:p>
-      <w:pPr>
-        <w:shd w:val="clear" w:color="auto" w:fill="FFFFFF"/>
-        <w:spacing w:after="0" w:line="240" w:lineRule="auto"/>
-        <w:rPr>
-          <w:rFonts w:ascii="Calibri" w:eastAsia="Times New Roman" w:hAnsi="Calibri" w:cs="Calibri"/>
-          <w:color w:val="000000"/>
-          <w:sz w:val="24"/>
-          <w:szCs w:val="24"/>
-          <w:lang w:val="en-US" w:eastAsia="nl-NL"/>
-        </w:rPr>
-      </w:pPr>
-      <w:hyperlink r:id="rId41" w:tgtFrame="_blank" w:history="1">
         <w:r>
           <w:rPr>
             <w:rFonts w:ascii="Calibri" w:eastAsia="Times New Roman" w:hAnsi="Calibri" w:cs="Calibri"/>
@@ -1655,7 +2023,7 @@
     <w:lsdException w:name="Table Web 2" w:semiHidden="1" w:unhideWhenUsed="1"/>
     <w:lsdException w:name="Table Web 3" w:semiHidden="1" w:unhideWhenUsed="1"/>
     <w:lsdException w:name="Balloon Text" w:semiHidden="1" w:unhideWhenUsed="1"/>
-    <w:lsdException w:name="Table Grid" w:semiHidden="1" w:uiPriority="59" w:unhideWhenUsed="1"/>
+    <w:lsdException w:name="Table Grid" w:uiPriority="59"/>
     <w:lsdException w:name="Table Theme" w:semiHidden="1" w:unhideWhenUsed="1"/>
     <w:lsdException w:name="Placeholder Text" w:semiHidden="1"/>
     <w:lsdException w:name="No Spacing" w:uiPriority="1" w:qFormat="1"/>
@@ -1916,6 +2284,18 @@
     <w:rsid w:val="007E4F93"/>
     <w:rPr>
       <w:color w:val="0000FF"/>
+      <w:u w:val="single"/>
+    </w:rPr>
+  </w:style>
+  <w:style w:type="character" w:styleId="FollowedHyperlink">
+    <w:name w:val="FollowedHyperlink"/>
+    <w:basedOn w:val="DefaultParagraphFont"/>
+    <w:uiPriority w:val="99"/>
+    <w:semiHidden/>
+    <w:unhideWhenUsed/>
+    <w:rsid w:val="00C26ED5"/>
+    <w:rPr>
+      <w:color w:val="800080" w:themeColor="followedHyperlink"/>
       <w:u w:val="single"/>
     </w:rPr>
   </w:style>

</xml_diff>